<commit_message>
add sql/nosql to avoid confusion
</commit_message>
<xml_diff>
--- a/file-1.docx
+++ b/file-1.docx
@@ -100,7 +100,7 @@
         <w:pStyle w:val="Date"/>
       </w:pPr>
       <w:r>
-        <w:t xml:space="preserve">10</w:t>
+        <w:t xml:space="preserve">11</w:t>
       </w:r>
       <w:r>
         <w:t xml:space="preserve"> </w:t>
@@ -247,7 +247,7 @@
               <w:jc w:val="center"/>
             </w:pPr>
             <w:r>
-              <w:t xml:space="preserve">NOSQL</w:t>
+              <w:t xml:space="preserve">SQL/NOSQL</w:t>
             </w:r>
           </w:p>
         </w:tc>
@@ -736,7 +736,7 @@
     </w:lvl>
   </w:abstractNum>
   <w:abstractNum w:abstractNumId="990">
-    <w:nsid w:val="c6828e10"/>
+    <w:nsid w:val="7aca12bc"/>
     <w:multiLevelType w:val="multilevel"/>
     <w:lvl w:ilvl="0">
       <w:numFmt w:val="bullet"/>

</xml_diff>